<commit_message>
232 lab 5-6 full done
</commit_message>
<xml_diff>
--- a/232P/lab5/NewLab5.docx
+++ b/232P/lab5/NewLab5.docx
@@ -1633,7 +1633,21 @@
             <w:rStyle w:val="Hyperlink"/>
             <w:noProof/>
           </w:rPr>
-          <w:t>Exercise 5-b. Observing traffic flow in a network with IP routers and bridges</w:t>
+          <w:t>Exercise 5-b. Observing traffic flow in a network with IP</w:t>
+        </w:r>
+        <w:r>
+          <w:rPr>
+            <w:rStyle w:val="Hyperlink"/>
+            <w:noProof/>
+          </w:rPr>
+          <w:t xml:space="preserve"> </w:t>
+        </w:r>
+        <w:r>
+          <w:rPr>
+            <w:rStyle w:val="Hyperlink"/>
+            <w:noProof/>
+          </w:rPr>
+          <w:t>routers and bridges</w:t>
         </w:r>
         <w:r>
           <w:rPr>
@@ -1994,23 +2008,26 @@
       <w:pPr>
         <w:pStyle w:val="ListParagraph"/>
         <w:numPr>
-          <w:ilvl w:val="0"/>
+          <w:ilvl w:val="1"/>
           <w:numId w:val="14"/>
         </w:numPr>
         <w:contextualSpacing w:val="0"/>
       </w:pPr>
       <w:r>
-        <w:t>What motivates the use of the term “</w:t>
-      </w:r>
-      <w:r>
-        <w:rPr>
-          <w:i/>
-          <w:iCs/>
-        </w:rPr>
-        <w:t>transparent</w:t>
-      </w:r>
-      <w:r>
-        <w:t>” in transparent bridges?</w:t>
+        <w:t>Switch learning spanning tree running intelligent.</w:t>
+      </w:r>
+    </w:p>
+    <w:p>
+      <w:pPr>
+        <w:pStyle w:val="ListParagraph"/>
+        <w:numPr>
+          <w:ilvl w:val="1"/>
+          <w:numId w:val="14"/>
+        </w:numPr>
+        <w:contextualSpacing w:val="0"/>
+      </w:pPr>
+      <w:r>
+        <w:t>Hub dumb cheap broadcast.</w:t>
       </w:r>
     </w:p>
     <w:p>
@@ -2023,7 +2040,114 @@
         <w:contextualSpacing w:val="0"/>
       </w:pPr>
       <w:r>
+        <w:t>What motivates the use of the term “</w:t>
+      </w:r>
+      <w:r>
+        <w:rPr>
+          <w:i/>
+          <w:iCs/>
+        </w:rPr>
+        <w:t>transparent</w:t>
+      </w:r>
+      <w:r>
+        <w:t>” in transparent bridges?</w:t>
+      </w:r>
+    </w:p>
+    <w:p>
+      <w:pPr>
+        <w:pStyle w:val="ListParagraph"/>
+        <w:numPr>
+          <w:ilvl w:val="1"/>
+          <w:numId w:val="14"/>
+        </w:numPr>
+        <w:contextualSpacing w:val="0"/>
+      </w:pPr>
+      <w:r>
+        <w:t>The term “transparent” originates from the fact that, with this method, end systems are oblivious to the existence and configuration of bridges inserted in the network</w:t>
+      </w:r>
+      <w:r>
+        <w:t xml:space="preserve"> (</w:t>
+      </w:r>
+      <w:hyperlink r:id="rId12" w:history="1">
+        <w:r>
+          <w:rPr>
+            <w:rStyle w:val="Hyperlink"/>
+          </w:rPr>
+          <w:t>Transparent Bridging - an overview | ScienceDirect Topics</w:t>
+        </w:r>
+      </w:hyperlink>
+      <w:r>
+        <w:t>)</w:t>
+      </w:r>
+    </w:p>
+    <w:p>
+      <w:pPr>
+        <w:pStyle w:val="ListParagraph"/>
+        <w:numPr>
+          <w:ilvl w:val="1"/>
+          <w:numId w:val="14"/>
+        </w:numPr>
+        <w:contextualSpacing w:val="0"/>
+      </w:pPr>
+      <w:r>
+        <w:t>They are transparent to networks connected  hosts</w:t>
+      </w:r>
+    </w:p>
+    <w:p>
+      <w:pPr>
+        <w:pStyle w:val="ListParagraph"/>
+        <w:numPr>
+          <w:ilvl w:val="1"/>
+          <w:numId w:val="14"/>
+        </w:numPr>
+        <w:contextualSpacing w:val="0"/>
+      </w:pPr>
+      <w:r>
+        <w:t>They don’t require setup</w:t>
+      </w:r>
+    </w:p>
+    <w:p>
+      <w:pPr>
+        <w:pStyle w:val="ListParagraph"/>
+        <w:numPr>
+          <w:ilvl w:val="1"/>
+          <w:numId w:val="14"/>
+        </w:numPr>
+        <w:contextualSpacing w:val="0"/>
+      </w:pPr>
+      <w:hyperlink r:id="rId13" w:anchor=":~:text=A%20transparent%20bridge%20is%20a,all%20the%20network%27s%20connected%20hosts.&amp;text=Transparent%20bridges%20are%20implemented%20primarily%20in%20Ethernet%20networks." w:history="1">
+        <w:r>
+          <w:rPr>
+            <w:rStyle w:val="Hyperlink"/>
+          </w:rPr>
+          <w:t>What is a Transparent Bridge? - Definition from Techopedia</w:t>
+        </w:r>
+      </w:hyperlink>
+    </w:p>
+    <w:p>
+      <w:pPr>
+        <w:pStyle w:val="ListParagraph"/>
+        <w:numPr>
+          <w:ilvl w:val="0"/>
+          <w:numId w:val="14"/>
+        </w:numPr>
+        <w:contextualSpacing w:val="0"/>
+      </w:pPr>
+      <w:r>
         <w:t xml:space="preserve">Which role does the spanning tree protocol play when interconnecting LAN switches/bridges? </w:t>
+      </w:r>
+    </w:p>
+    <w:p>
+      <w:pPr>
+        <w:pStyle w:val="ListParagraph"/>
+        <w:numPr>
+          <w:ilvl w:val="1"/>
+          <w:numId w:val="14"/>
+        </w:numPr>
+        <w:contextualSpacing w:val="0"/>
+      </w:pPr>
+      <w:r>
+        <w:t>Prevents looping of messages.</w:t>
       </w:r>
     </w:p>
     <w:p>
@@ -2069,6 +2193,14 @@
         </w:rPr>
         <w:t>Root Bridge</w:t>
       </w:r>
+      <w:r>
+        <w:rPr>
+          <w:rFonts w:eastAsia="PMingLiU"/>
+          <w:spacing w:val="-5"/>
+          <w:szCs w:val="20"/>
+        </w:rPr>
+        <w:t>: the one with lowest priority and id</w:t>
+      </w:r>
     </w:p>
     <w:p>
       <w:pPr>
@@ -2092,6 +2224,25 @@
         </w:rPr>
         <w:t>Root Port</w:t>
       </w:r>
+      <w:r>
+        <w:rPr>
+          <w:rFonts w:eastAsia="PMingLiU"/>
+          <w:spacing w:val="-5"/>
+          <w:szCs w:val="20"/>
+        </w:rPr>
+        <w:t xml:space="preserve">: all ports of Root bridge </w:t>
+      </w:r>
+      <w:r>
+        <w:rPr>
+          <w:rFonts w:eastAsia="PMingLiU"/>
+          <w:spacing w:val="-5"/>
+          <w:szCs w:val="20"/>
+        </w:rPr>
+        <w:t xml:space="preserve">and </w:t>
+      </w:r>
+      <w:r>
+        <w:t>the one Port on each Bridge that provides that lowest cost path to the Root Bridge</w:t>
+      </w:r>
     </w:p>
     <w:p>
       <w:pPr>
@@ -2114,6 +2265,17 @@
           <w:szCs w:val="20"/>
         </w:rPr>
         <w:t>Designated Bridge</w:t>
+      </w:r>
+      <w:r>
+        <w:rPr>
+          <w:rFonts w:eastAsia="PMingLiU"/>
+          <w:spacing w:val="-5"/>
+          <w:szCs w:val="20"/>
+        </w:rPr>
+        <w:t xml:space="preserve">: </w:t>
+      </w:r>
+      <w:r>
+        <w:t>Each LAN in the Bridged Local Area Network also has an associated Root Path Cost. This is the Root Path Cost of the lowest cost Bridge with a Bridge Port connected to that LAN. This Bridge is selected as the Designated Bridge for that LAN. If there are two or more Bridges with the same Root Path Cost, then the Bridge with the best priority (least numerical value) is selected as the Designated Bridge. The Bridge Port on the Designated Bridge that is connected to the LAN is assigned the role of Designated Port for that LAN. If the Designated Bridge has two or more ports connected to the LAN, then the Bridge Port with the best priority Port Identifier (least numerical value) is selected as the Designated Port.</w:t>
       </w:r>
     </w:p>
     <w:p>
@@ -2142,6 +2304,17 @@
         </w:rPr>
         <w:t>Designated Port</w:t>
       </w:r>
+      <w:r>
+        <w:rPr>
+          <w:rFonts w:eastAsia="PMingLiU"/>
+          <w:spacing w:val="-5"/>
+          <w:szCs w:val="20"/>
+        </w:rPr>
+        <w:t xml:space="preserve">: </w:t>
+      </w:r>
+      <w:r>
+        <w:t>the one Port attached to each LAN that provides the lowest cost path from that LAN to the Root Bridge</w:t>
+      </w:r>
     </w:p>
     <w:p>
       <w:pPr>
@@ -2164,6 +2337,22 @@
           <w:szCs w:val="20"/>
         </w:rPr>
         <w:t>Blocked Port</w:t>
+      </w:r>
+      <w:r>
+        <w:rPr>
+          <w:rFonts w:eastAsia="PMingLiU"/>
+          <w:spacing w:val="-5"/>
+          <w:szCs w:val="20"/>
+        </w:rPr>
+        <w:t>: through which the traffic can’t pass</w:t>
+      </w:r>
+      <w:r>
+        <w:rPr>
+          <w:rFonts w:eastAsia="PMingLiU"/>
+          <w:spacing w:val="-5"/>
+          <w:szCs w:val="20"/>
+        </w:rPr>
+        <w:t>.</w:t>
       </w:r>
     </w:p>
     <w:p>
@@ -2196,6 +2385,15 @@
       <w:r>
         <w:t>In the spanning tree protocol, how does a LAN switch/bridge decide which ports are in a blocking state?</w:t>
       </w:r>
+      <w:r>
+        <w:t xml:space="preserve"> THE ONE WITH THE WORST PRIORITY. (</w:t>
+      </w:r>
+      <w:r>
+        <w:t>i.e.,</w:t>
+      </w:r>
+      <w:r>
+        <w:t xml:space="preserve"> the highest priority).</w:t>
+      </w:r>
     </w:p>
     <w:p>
       <w:pPr>
@@ -2354,10 +2552,16 @@
         <w:t xml:space="preserve"> received on one </w:t>
       </w:r>
       <w:r>
-        <w:t xml:space="preserve">of its ports </w:t>
-      </w:r>
-      <w:r>
-        <w:t xml:space="preserve"> to all other ports. </w:t>
+        <w:t xml:space="preserve">of its </w:t>
+      </w:r>
+      <w:r>
+        <w:t xml:space="preserve">ports </w:t>
+      </w:r>
+      <w:r>
+        <w:t>to</w:t>
+      </w:r>
+      <w:r>
+        <w:t xml:space="preserve"> all other ports. </w:t>
       </w:r>
       <w:r>
         <w:t xml:space="preserve">A hub does not maintain a MAC table and does not learn addresses by observing traffic. Even though a hub connects devices on an Ethernet network, it is strictly not correct to classify it as an Ethernet switch.  Today, hubs are pretty much extinct. </w:t>
@@ -2382,7 +2586,29 @@
         <w:t>unmanaged switch</w:t>
       </w:r>
       <w:r>
-        <w:t xml:space="preserve"> is a low-cost Ethernet switch that does not require any configuration. In fact, the attributed “unmanaged” indicates that the switch does not offer any configuration options. Ethernet switches in home networks or small offices are usually unmanaged switches. The functionality offered by unmanaged switches varies a lot. All unmanaged switches support the learning algorithm seen in Part 2 of this lab. Unmanaged switches may, but generally do not, support the spanning tree protocol for loop prevention, which will be covered in detail in Part 5. </w:t>
+        <w:t xml:space="preserve"> is a low-cost Ethernet switch that does not require any configuration. In fact, the attributed “unmanaged” indicates that the switch does not offer any configuration options. Ethernet switches in home networks or small offices are usually unmanaged switches. The functionality offered by unmanaged switches varies a lot. All </w:t>
+      </w:r>
+      <w:r>
+        <w:rPr>
+          <w:b/>
+          <w:bCs/>
+          <w:u w:val="single"/>
+        </w:rPr>
+        <w:t>unmanaged switches support the learning algorith</w:t>
+      </w:r>
+      <w:r>
+        <w:t xml:space="preserve">m seen in Part 2 of this lab. Unmanaged switches may, </w:t>
+      </w:r>
+      <w:r>
+        <w:rPr>
+          <w:b/>
+          <w:bCs/>
+          <w:u w:val="single"/>
+        </w:rPr>
+        <w:t>but generally do not, support the spanning tree protoco</w:t>
+      </w:r>
+      <w:r>
+        <w:t xml:space="preserve">l for loop prevention, which will be covered in detail in Part 5. </w:t>
       </w:r>
     </w:p>
     <w:p>
@@ -2412,17 +2638,29 @@
         <w:spacing w:before="120" w:after="120" w:line="240" w:lineRule="auto"/>
       </w:pPr>
       <w:r>
-        <w:t xml:space="preserve">The lab instructions suppose that the Ethernet switches in GNS3 used in the network configurations are unmanaged switches. If the switches used in the labs are actually hubs, the lab exercises still work, but the forwarding behavior is different from an unmanaged switch (due to the absence of the learning algorithm). If the switches used in the labs are actually managed switches, we never take advantage of their configurability.  To avoid issues in our exercises, we replace the GNS3 Ethernet Switch with a </w:t>
+        <w:t xml:space="preserve">The lab instructions suppose that the Ethernet switches in GNS3 used in the network configurations are </w:t>
       </w:r>
       <w:r>
         <w:rPr>
           <w:b/>
           <w:bCs/>
-        </w:rPr>
-        <w:t>Hub</w:t>
-      </w:r>
-      <w:r>
-        <w:t xml:space="preserve"> to avoid any issues.</w:t>
+          <w:u w:val="single"/>
+        </w:rPr>
+        <w:t xml:space="preserve">unmanaged switches. </w:t>
+      </w:r>
+      <w:r>
+        <w:t xml:space="preserve">If the switches used in the labs are actually hubs, the lab exercises still work, but the forwarding behavior is different from an unmanaged switch (due to the absence of the learning algorithm). If the switches used in the labs are actually managed switches, we never take advantage of their configurability.  </w:t>
+      </w:r>
+      <w:r>
+        <w:rPr>
+          <w:b/>
+          <w:bCs/>
+          <w:u w:val="single"/>
+        </w:rPr>
+        <w:t>To avoid issues in our exercises, we replace the GNS3 Ethernet Switch with a Hub to avoid any issues</w:t>
+      </w:r>
+      <w:r>
+        <w:t>.</w:t>
       </w:r>
     </w:p>
     <w:p/>
@@ -3012,7 +3250,7 @@
                     <pic:cNvPicPr/>
                   </pic:nvPicPr>
                   <pic:blipFill>
-                    <a:blip r:embed="rId12">
+                    <a:blip r:embed="rId14">
                       <a:extLst>
                         <a:ext uri="{28A0092B-C50C-407E-A947-70E740481C1C}">
                           <a14:useLocalDpi xmlns:a14="http://schemas.microsoft.com/office/drawing/2010/main" val="0"/>
@@ -3235,7 +3473,7 @@
                     <pic:cNvPicPr/>
                   </pic:nvPicPr>
                   <pic:blipFill>
-                    <a:blip r:embed="rId13" cstate="print">
+                    <a:blip r:embed="rId15" cstate="print">
                       <a:extLst>
                         <a:ext uri="{28A0092B-C50C-407E-A947-70E740481C1C}">
                           <a14:useLocalDpi xmlns:a14="http://schemas.microsoft.com/office/drawing/2010/main" val="0"/>
@@ -4803,6 +5041,7 @@
           <w:p>
             <w:pPr>
               <w:ind w:left="720"/>
+              <w:jc w:val="both"/>
             </w:pPr>
             <w:r>
               <w:t>Displays the spanning tree topology information known to this bridge.</w:t>
@@ -5682,7 +5921,7 @@
                     <pic:cNvPicPr/>
                   </pic:nvPicPr>
                   <pic:blipFill>
-                    <a:blip r:embed="rId14" cstate="print">
+                    <a:blip r:embed="rId16" cstate="print">
                       <a:extLst>
                         <a:ext uri="{28A0092B-C50C-407E-A947-70E740481C1C}">
                           <a14:useLocalDpi xmlns:a14="http://schemas.microsoft.com/office/drawing/2010/main" val="0"/>
@@ -5811,7 +6050,7 @@
                     </pic:cNvPicPr>
                   </pic:nvPicPr>
                   <pic:blipFill>
-                    <a:blip r:embed="rId15">
+                    <a:blip r:embed="rId17">
                       <a:extLst>
                         <a:ext uri="{28A0092B-C50C-407E-A947-70E740481C1C}">
                           <a14:useLocalDpi xmlns:a14="http://schemas.microsoft.com/office/drawing/2010/main" val="0"/>
@@ -5946,7 +6185,10 @@
         <w:t>NO IP SETUP FOR R1 INTERF</w:t>
       </w:r>
       <w:r>
-        <w:t>ACEs.</w:t>
+        <w:t>ACEs</w:t>
+      </w:r>
+      <w:r>
+        <w:t xml:space="preserve"> as it is used as a switch here.</w:t>
       </w:r>
     </w:p>
     <w:p>
@@ -6094,16 +6336,35 @@
         <w:t>MAC table</w:t>
       </w:r>
       <w:r>
-        <w:t xml:space="preserve"> is deleted if is not used (looked up) for a certain amount of time. The maximum time that a MAC address can stay in the forwarding table without a lookup is determined by the </w:t>
-      </w:r>
-      <w:r>
-        <w:rPr>
+        <w:t xml:space="preserve"> is deleted if is not used (looked up) for a certain amount of time. The </w:t>
+      </w:r>
+      <w:r>
+        <w:rPr>
+          <w:b/>
+          <w:bCs/>
+          <w:u w:val="single"/>
+        </w:rPr>
+        <w:t xml:space="preserve">maximum time that a MAC address can stay in the forwarding table without a lookup is determined by the </w:t>
+      </w:r>
+      <w:r>
+        <w:rPr>
+          <w:b/>
+          <w:bCs/>
           <w:i/>
+          <w:u w:val="single"/>
         </w:rPr>
         <w:t xml:space="preserve">Ageing </w:t>
       </w:r>
       <w:r>
-        <w:t xml:space="preserve">value, which is a configuration parameter. </w:t>
+        <w:rPr>
+          <w:b/>
+          <w:bCs/>
+          <w:u w:val="single"/>
+        </w:rPr>
+        <w:t>value,</w:t>
+      </w:r>
+      <w:r>
+        <w:t xml:space="preserve"> which is a configuration parameter. </w:t>
       </w:r>
     </w:p>
     <w:p>
@@ -6150,7 +6411,7 @@
                     <pic:cNvPicPr/>
                   </pic:nvPicPr>
                   <pic:blipFill>
-                    <a:blip r:embed="rId16">
+                    <a:blip r:embed="rId18">
                       <a:extLst>
                         <a:ext uri="{28A0092B-C50C-407E-A947-70E740481C1C}">
                           <a14:useLocalDpi xmlns:a14="http://schemas.microsoft.com/office/drawing/2010/main" val="0"/>
@@ -7017,7 +7278,7 @@
                     <pic:cNvPicPr/>
                   </pic:nvPicPr>
                   <pic:blipFill>
-                    <a:blip r:embed="rId14" cstate="print">
+                    <a:blip r:embed="rId16" cstate="print">
                       <a:extLst>
                         <a:ext uri="{28A0092B-C50C-407E-A947-70E740481C1C}">
                           <a14:useLocalDpi xmlns:a14="http://schemas.microsoft.com/office/drawing/2010/main" val="0"/>
@@ -7131,11 +7392,6 @@
         </w:numPr>
         <w:spacing w:before="120" w:after="120" w:line="240" w:lineRule="auto"/>
         <w:contextualSpacing w:val="0"/>
-        <w:rPr>
-          <w:rStyle w:val="CodeChar"/>
-          <w:rFonts w:asciiTheme="minorHAnsi" w:hAnsiTheme="minorHAnsi" w:cstheme="minorHAnsi"/>
-          <w:shd w:val="clear" w:color="auto" w:fill="auto"/>
-        </w:rPr>
       </w:pPr>
       <w:r>
         <w:rPr>
@@ -7165,7 +7421,7 @@
                     <pic:cNvPicPr/>
                   </pic:nvPicPr>
                   <pic:blipFill>
-                    <a:blip r:embed="rId17" cstate="print">
+                    <a:blip r:embed="rId19" cstate="print">
                       <a:extLst>
                         <a:ext uri="{28A0092B-C50C-407E-A947-70E740481C1C}">
                           <a14:useLocalDpi xmlns:a14="http://schemas.microsoft.com/office/drawing/2010/main" val="0"/>
@@ -7312,7 +7568,7 @@
                     </pic:cNvPicPr>
                   </pic:nvPicPr>
                   <pic:blipFill>
-                    <a:blip r:embed="rId15">
+                    <a:blip r:embed="rId17">
                       <a:extLst>
                         <a:ext uri="{28A0092B-C50C-407E-A947-70E740481C1C}">
                           <a14:useLocalDpi xmlns:a14="http://schemas.microsoft.com/office/drawing/2010/main" val="0"/>
@@ -7437,6 +7693,30 @@
     </w:p>
     <w:p>
       <w:pPr>
+        <w:pStyle w:val="ListParagraph"/>
+        <w:numPr>
+          <w:ilvl w:val="1"/>
+          <w:numId w:val="75"/>
+        </w:numPr>
+      </w:pPr>
+      <w:r>
+        <w:t>ONCE THE ROUTERS LEARNS ABOUT THE DESTINATION HOST’s MAC IT DON”T FORWARD IF NOT REQURED EITHER THE ARP AND ICMP.</w:t>
+      </w:r>
+      <w:r>
+        <w:t xml:space="preserve"> UNLESS IT”S IN PATH</w:t>
+      </w:r>
+      <w:r>
+        <w:t xml:space="preserve"> via hub</w:t>
+      </w:r>
+      <w:r>
+        <w:t>.</w:t>
+      </w:r>
+      <w:r>
+        <w:t xml:space="preserve"> LIKE after everyone learns ping PC1-&gt;PC3 still show up on PC2 due to hub2 broadcast.</w:t>
+      </w:r>
+    </w:p>
+    <w:p>
+      <w:pPr>
         <w:pStyle w:val="Heading3"/>
       </w:pPr>
       <w:bookmarkStart w:id="27" w:name="_Toc34254470"/>
@@ -7680,7 +7960,7 @@
                     <pic:cNvPicPr/>
                   </pic:nvPicPr>
                   <pic:blipFill>
-                    <a:blip r:embed="rId17" cstate="print">
+                    <a:blip r:embed="rId19" cstate="print">
                       <a:extLst>
                         <a:ext uri="{28A0092B-C50C-407E-A947-70E740481C1C}">
                           <a14:useLocalDpi xmlns:a14="http://schemas.microsoft.com/office/drawing/2010/main" val="0"/>
@@ -8022,7 +8302,7 @@
                     <pic:cNvPicPr/>
                   </pic:nvPicPr>
                   <pic:blipFill>
-                    <a:blip r:embed="rId17" cstate="print">
+                    <a:blip r:embed="rId19" cstate="print">
                       <a:extLst>
                         <a:ext uri="{28A0092B-C50C-407E-A947-70E740481C1C}">
                           <a14:useLocalDpi xmlns:a14="http://schemas.microsoft.com/office/drawing/2010/main" val="0"/>
@@ -8433,7 +8713,7 @@
                     <pic:cNvPicPr/>
                   </pic:nvPicPr>
                   <pic:blipFill>
-                    <a:blip r:embed="rId17" cstate="print">
+                    <a:blip r:embed="rId19" cstate="print">
                       <a:extLst>
                         <a:ext uri="{28A0092B-C50C-407E-A947-70E740481C1C}">
                           <a14:useLocalDpi xmlns:a14="http://schemas.microsoft.com/office/drawing/2010/main" val="0"/>
@@ -8619,7 +8899,7 @@
                     <pic:cNvPicPr/>
                   </pic:nvPicPr>
                   <pic:blipFill>
-                    <a:blip r:embed="rId17" cstate="print">
+                    <a:blip r:embed="rId19" cstate="print">
                       <a:extLst>
                         <a:ext uri="{28A0092B-C50C-407E-A947-70E740481C1C}">
                           <a14:useLocalDpi xmlns:a14="http://schemas.microsoft.com/office/drawing/2010/main" val="0"/>
@@ -9024,7 +9304,7 @@
                     </pic:cNvPicPr>
                   </pic:nvPicPr>
                   <pic:blipFill>
-                    <a:blip r:embed="rId15">
+                    <a:blip r:embed="rId17">
                       <a:extLst>
                         <a:ext uri="{28A0092B-C50C-407E-A947-70E740481C1C}">
                           <a14:useLocalDpi xmlns:a14="http://schemas.microsoft.com/office/drawing/2010/main" val="0"/>
@@ -9540,7 +9820,7 @@
                           <pic:cNvPicPr/>
                         </pic:nvPicPr>
                         <pic:blipFill>
-                          <a:blip r:embed="rId18" cstate="print">
+                          <a:blip r:embed="rId20" cstate="print">
                             <a:extLst>
                               <a:ext uri="{28A0092B-C50C-407E-A947-70E740481C1C}">
                                 <a14:useLocalDpi xmlns:a14="http://schemas.microsoft.com/office/drawing/2010/main" val="0"/>
@@ -9783,7 +10063,7 @@
                     <pic:cNvPicPr/>
                   </pic:nvPicPr>
                   <pic:blipFill>
-                    <a:blip r:embed="rId19">
+                    <a:blip r:embed="rId21">
                       <a:extLst>
                         <a:ext uri="{28A0092B-C50C-407E-A947-70E740481C1C}">
                           <a14:useLocalDpi xmlns:a14="http://schemas.microsoft.com/office/drawing/2010/main" val="0"/>
@@ -11966,7 +12246,7 @@
                     <pic:cNvPicPr/>
                   </pic:nvPicPr>
                   <pic:blipFill>
-                    <a:blip r:embed="rId20" cstate="print">
+                    <a:blip r:embed="rId22" cstate="print">
                       <a:extLst>
                         <a:ext uri="{28A0092B-C50C-407E-A947-70E740481C1C}">
                           <a14:useLocalDpi xmlns:a14="http://schemas.microsoft.com/office/drawing/2010/main" val="0"/>
@@ -12108,7 +12388,7 @@
                     <pic:cNvPicPr/>
                   </pic:nvPicPr>
                   <pic:blipFill>
-                    <a:blip r:embed="rId14" cstate="print">
+                    <a:blip r:embed="rId16" cstate="print">
                       <a:extLst>
                         <a:ext uri="{28A0092B-C50C-407E-A947-70E740481C1C}">
                           <a14:useLocalDpi xmlns:a14="http://schemas.microsoft.com/office/drawing/2010/main" val="0"/>
@@ -12313,7 +12593,7 @@
                     </pic:cNvPicPr>
                   </pic:nvPicPr>
                   <pic:blipFill>
-                    <a:blip r:embed="rId15">
+                    <a:blip r:embed="rId17">
                       <a:extLst>
                         <a:ext uri="{28A0092B-C50C-407E-A947-70E740481C1C}">
                           <a14:useLocalDpi xmlns:a14="http://schemas.microsoft.com/office/drawing/2010/main" val="0"/>
@@ -14522,7 +14802,7 @@
                     <pic:cNvPicPr/>
                   </pic:nvPicPr>
                   <pic:blipFill>
-                    <a:blip r:embed="rId14" cstate="print">
+                    <a:blip r:embed="rId16" cstate="print">
                       <a:extLst>
                         <a:ext uri="{28A0092B-C50C-407E-A947-70E740481C1C}">
                           <a14:useLocalDpi xmlns:a14="http://schemas.microsoft.com/office/drawing/2010/main" val="0"/>
@@ -14819,7 +15099,7 @@
                     <pic:cNvPicPr/>
                   </pic:nvPicPr>
                   <pic:blipFill>
-                    <a:blip r:embed="rId14" cstate="print">
+                    <a:blip r:embed="rId16" cstate="print">
                       <a:extLst>
                         <a:ext uri="{28A0092B-C50C-407E-A947-70E740481C1C}">
                           <a14:useLocalDpi xmlns:a14="http://schemas.microsoft.com/office/drawing/2010/main" val="0"/>
@@ -15283,7 +15563,7 @@
                     </pic:cNvPicPr>
                   </pic:nvPicPr>
                   <pic:blipFill>
-                    <a:blip r:embed="rId15">
+                    <a:blip r:embed="rId17">
                       <a:extLst>
                         <a:ext uri="{28A0092B-C50C-407E-A947-70E740481C1C}">
                           <a14:useLocalDpi xmlns:a14="http://schemas.microsoft.com/office/drawing/2010/main" val="0"/>
@@ -15587,7 +15867,7 @@
                           <pic:cNvPicPr/>
                         </pic:nvPicPr>
                         <pic:blipFill>
-                          <a:blip r:embed="rId18" cstate="print">
+                          <a:blip r:embed="rId20" cstate="print">
                             <a:extLst>
                               <a:ext uri="{28A0092B-C50C-407E-A947-70E740481C1C}">
                                 <a14:useLocalDpi xmlns:a14="http://schemas.microsoft.com/office/drawing/2010/main" val="0"/>
@@ -16235,7 +16515,7 @@
                     <pic:cNvPicPr/>
                   </pic:nvPicPr>
                   <pic:blipFill>
-                    <a:blip r:embed="rId14" cstate="print">
+                    <a:blip r:embed="rId16" cstate="print">
                       <a:extLst>
                         <a:ext uri="{28A0092B-C50C-407E-A947-70E740481C1C}">
                           <a14:useLocalDpi xmlns:a14="http://schemas.microsoft.com/office/drawing/2010/main" val="0"/>
@@ -16435,7 +16715,7 @@
                     </pic:cNvPicPr>
                   </pic:nvPicPr>
                   <pic:blipFill>
-                    <a:blip r:embed="rId15">
+                    <a:blip r:embed="rId17">
                       <a:extLst>
                         <a:ext uri="{28A0092B-C50C-407E-A947-70E740481C1C}">
                           <a14:useLocalDpi xmlns:a14="http://schemas.microsoft.com/office/drawing/2010/main" val="0"/>
@@ -16763,7 +17043,7 @@
                     <pic:cNvPicPr/>
                   </pic:nvPicPr>
                   <pic:blipFill>
-                    <a:blip r:embed="rId14" cstate="print">
+                    <a:blip r:embed="rId16" cstate="print">
                       <a:extLst>
                         <a:ext uri="{28A0092B-C50C-407E-A947-70E740481C1C}">
                           <a14:useLocalDpi xmlns:a14="http://schemas.microsoft.com/office/drawing/2010/main" val="0"/>
@@ -16914,7 +17194,7 @@
                     </pic:cNvPicPr>
                   </pic:nvPicPr>
                   <pic:blipFill>
-                    <a:blip r:embed="rId15">
+                    <a:blip r:embed="rId17">
                       <a:extLst>
                         <a:ext uri="{28A0092B-C50C-407E-A947-70E740481C1C}">
                           <a14:useLocalDpi xmlns:a14="http://schemas.microsoft.com/office/drawing/2010/main" val="0"/>
@@ -17082,7 +17362,7 @@
                     <pic:cNvPicPr/>
                   </pic:nvPicPr>
                   <pic:blipFill>
-                    <a:blip r:embed="rId21" cstate="print">
+                    <a:blip r:embed="rId23" cstate="print">
                       <a:extLst>
                         <a:ext uri="{28A0092B-C50C-407E-A947-70E740481C1C}">
                           <a14:useLocalDpi xmlns:a14="http://schemas.microsoft.com/office/drawing/2010/main" val="0"/>
@@ -19040,7 +19320,7 @@
                     <pic:cNvPicPr/>
                   </pic:nvPicPr>
                   <pic:blipFill>
-                    <a:blip r:embed="rId20" cstate="print">
+                    <a:blip r:embed="rId22" cstate="print">
                       <a:extLst>
                         <a:ext uri="{28A0092B-C50C-407E-A947-70E740481C1C}">
                           <a14:useLocalDpi xmlns:a14="http://schemas.microsoft.com/office/drawing/2010/main" val="0"/>
@@ -20563,7 +20843,7 @@
                     <pic:cNvPicPr/>
                   </pic:nvPicPr>
                   <pic:blipFill>
-                    <a:blip r:embed="rId20" cstate="print">
+                    <a:blip r:embed="rId22" cstate="print">
                       <a:extLst>
                         <a:ext uri="{28A0092B-C50C-407E-A947-70E740481C1C}">
                           <a14:useLocalDpi xmlns:a14="http://schemas.microsoft.com/office/drawing/2010/main" val="0"/>
@@ -20689,7 +20969,7 @@
                     </pic:cNvPicPr>
                   </pic:nvPicPr>
                   <pic:blipFill>
-                    <a:blip r:embed="rId15">
+                    <a:blip r:embed="rId17">
                       <a:extLst>
                         <a:ext uri="{28A0092B-C50C-407E-A947-70E740481C1C}">
                           <a14:useLocalDpi xmlns:a14="http://schemas.microsoft.com/office/drawing/2010/main" val="0"/>
@@ -21034,7 +21314,7 @@
       </w:r>
     </w:p>
     <w:sectPr>
-      <w:footerReference w:type="default" r:id="rId22"/>
+      <w:footerReference w:type="default" r:id="rId24"/>
       <w:pgSz w:w="12240" w:h="15840"/>
       <w:pgMar w:top="1440" w:right="1440" w:bottom="1440" w:left="1440" w:header="720" w:footer="720" w:gutter="0"/>
       <w:cols w:space="720"/>
@@ -26606,7 +26886,7 @@
         <w:ind w:left="1440" w:hanging="360"/>
       </w:pPr>
     </w:lvl>
-    <w:lvl w:ilvl="2" w:tplc="0409001B" w:tentative="1">
+    <w:lvl w:ilvl="2" w:tplc="0409001B">
       <w:start w:val="1"/>
       <w:numFmt w:val="lowerRoman"/>
       <w:lvlText w:val="%3."/>
@@ -28524,7 +28804,7 @@
         <w:ind w:left="360" w:hanging="360"/>
       </w:pPr>
     </w:lvl>
-    <w:lvl w:ilvl="1" w:tplc="04090019" w:tentative="1">
+    <w:lvl w:ilvl="1" w:tplc="04090019">
       <w:start w:val="1"/>
       <w:numFmt w:val="lowerLetter"/>
       <w:lvlText w:val="%2."/>

</xml_diff>